<commit_message>
Atualizado em Dezembro de 2022
</commit_message>
<xml_diff>
--- a/public/certificado_ariane.docx
+++ b/public/certificado_ariane.docx
@@ -215,7 +215,7 @@
       <w:r>
         <w:t>Ariane Antunes da Silva Figueredo</w:t>
         <w:br/>
-        <w:t>Aliançada</w:t>
+        <w:t>[instrucao_sm]</w:t>
       </w:r>
     </w:p>
     <w:p>
@@ -815,7 +815,6 @@
     <w:qFormat/>
     <w:rPr>
       <w:rFonts w:ascii="Arial Narrow" w:hAnsi="Arial Narrow"/>
-      <w:b/>
       <w:sz w:val="28"/>
     </w:rPr>
   </w:style>
@@ -1029,10 +1028,9 @@
       </w:numPr>
     </w:pPr>
     <w:rPr>
-      <w:rFonts w:eastAsiaTheme="minorEastAsia" w:ascii="Arial Narrow" w:hAnsi="Arial Narrow"/>
+      <w:rFonts w:eastAsiaTheme="minorEastAsia"/>
       <w:color w:val="5A5A5A" w:themeColor="text1" w:themeTint="A5"/>
       <w:spacing w:val="15"/>
-      <w:sz w:val="24"/>
     </w:rPr>
   </w:style>
   <w:style w:type="character" w:customStyle="1" w:styleId="SubttuloChar">

</xml_diff>